<commit_message>
Circle Language Spec: Execution Control: Renames. Remove one more footer.
</commit_message>
<xml_diff>
--- a/1.1. Circle Language Spec/09. Execution Control/2.4.2.    Select Case (exact value) in a Diagram.docx
+++ b/1.1. Circle Language Spec/09. Execution Control/2.4.2.    Select Case (exact value) in a Diagram.docx
@@ -21,7 +21,7 @@
           <w:bottom w:w="68" w:type="dxa"/>
           <w:right w:w="57" w:type="dxa"/>
         </w:tblCellMar>
-        <w:tblLook w:val="00BF" w:firstRow="1" w:lastRow="0" w:firstColumn="1" w:lastColumn="0" w:noHBand="0" w:noVBand="0"/>
+        <w:tblLook w:val="00A0" w:firstRow="1" w:lastRow="0" w:firstColumn="1" w:lastColumn="0" w:noHBand="0" w:noVBand="0"/>
       </w:tblPr>
       <w:tblGrid>
         <w:gridCol w:w="8630"/>
@@ -36,8 +36,6 @@
             <w:pPr>
               <w:pStyle w:val="Heading1"/>
             </w:pPr>
-            <w:bookmarkStart w:id="0" w:name="_GoBack"/>
-            <w:bookmarkEnd w:id="0"/>
             <w:r>
               <w:t>Circle Language Spec: Execution Control</w:t>
             </w:r>
@@ -352,8 +350,13 @@
       <w:r>
         <w:t xml:space="preserve">The values for the cases were entered </w:t>
       </w:r>
-      <w:r>
-        <w:t>litterly into the case</w:t>
+      <w:proofErr w:type="spellStart"/>
+      <w:r>
+        <w:t>litterly</w:t>
+      </w:r>
+      <w:proofErr w:type="spellEnd"/>
+      <w:r>
+        <w:t xml:space="preserve"> into the case</w:t>
       </w:r>
       <w:r>
         <w:t xml:space="preserve">. A value for a case can also be defined as a pointer to an object that holds the value. </w:t>
@@ -611,149 +614,9 @@
       <w:r>
         <w:t>clause in it.</w:t>
       </w:r>
+      <w:bookmarkStart w:id="0" w:name="_GoBack"/>
+      <w:bookmarkEnd w:id="0"/>
     </w:p>
-    <w:p/>
-    <w:p>
-      <w:pPr>
-        <w:ind w:left="1442" w:hanging="875"/>
-      </w:pPr>
-      <w:r>
-        <w:t xml:space="preserve">See also: </w:t>
-      </w:r>
-      <w:r>
-        <w:rPr>
-          <w:i/>
-        </w:rPr>
-        <w:t>Select Case (exact value)</w:t>
-      </w:r>
-    </w:p>
-    <w:p>
-      <w:pPr>
-        <w:pStyle w:val="Spacing"/>
-      </w:pPr>
-    </w:p>
-    <w:p>
-      <w:pPr>
-        <w:pStyle w:val="Spacing"/>
-      </w:pPr>
-    </w:p>
-    <w:p>
-      <w:pPr>
-        <w:jc w:val="center"/>
-        <w:rPr>
-          <w:i/>
-          <w:color w:val="999999"/>
-          <w:sz w:val="16"/>
-        </w:rPr>
-      </w:pPr>
-      <w:r>
-        <w:rPr>
-          <w:i/>
-          <w:color w:val="999999"/>
-          <w:sz w:val="16"/>
-        </w:rPr>
-        <w:t>Author &amp; Copyright: Jan-Joost van Zon        Date: </w:t>
-      </w:r>
-      <w:smartTag w:uri="urn:schemas-microsoft-com:office:smarttags" w:element="date">
-        <w:smartTagPr>
-          <w:attr w:name="Month" w:val="6"/>
-          <w:attr w:name="Day" w:val="7"/>
-          <w:attr w:name="Year" w:val="2008"/>
-        </w:smartTagPr>
-        <w:r>
-          <w:rPr>
-            <w:i/>
-            <w:color w:val="999999"/>
-            <w:sz w:val="16"/>
-          </w:rPr>
-          <w:t>June 7,</w:t>
-        </w:r>
-        <w:r>
-          <w:rPr>
-            <w:i/>
-            <w:color w:val="999999"/>
-            <w:sz w:val="16"/>
-          </w:rPr>
-          <w:t> </w:t>
-        </w:r>
-        <w:r>
-          <w:rPr>
-            <w:i/>
-            <w:color w:val="999999"/>
-            <w:sz w:val="16"/>
-          </w:rPr>
-          <w:t>2008</w:t>
-        </w:r>
-      </w:smartTag>
-      <w:r>
-        <w:rPr>
-          <w:i/>
-          <w:color w:val="999999"/>
-          <w:sz w:val="16"/>
-        </w:rPr>
-        <w:t> – </w:t>
-      </w:r>
-      <w:smartTag w:uri="urn:schemas-microsoft-com:office:smarttags" w:element="date">
-        <w:smartTagPr>
-          <w:attr w:name="Month" w:val="6"/>
-          <w:attr w:name="Day" w:val="7"/>
-          <w:attr w:name="Year" w:val="2008"/>
-        </w:smartTagPr>
-        <w:r>
-          <w:rPr>
-            <w:i/>
-            <w:color w:val="999999"/>
-            <w:sz w:val="16"/>
-          </w:rPr>
-          <w:t>June 7</w:t>
-        </w:r>
-        <w:r>
-          <w:rPr>
-            <w:i/>
-            <w:color w:val="999999"/>
-            <w:sz w:val="16"/>
-          </w:rPr>
-          <w:t>, 2008</w:t>
-        </w:r>
-      </w:smartTag>
-      <w:r>
-        <w:rPr>
-          <w:i/>
-          <w:color w:val="999999"/>
-          <w:sz w:val="16"/>
-        </w:rPr>
-        <w:t xml:space="preserve">        Location: Oosterhout, The </w:t>
-      </w:r>
-      <w:smartTag w:uri="urn:schemas-microsoft-com:office:smarttags" w:element="country-region">
-        <w:smartTag w:uri="urn:schemas-microsoft-com:office:smarttags" w:element="place">
-          <w:r>
-            <w:rPr>
-              <w:i/>
-              <w:color w:val="999999"/>
-              <w:sz w:val="16"/>
-            </w:rPr>
-            <w:t>Netherlands</w:t>
-          </w:r>
-        </w:smartTag>
-      </w:smartTag>
-      <w:r>
-        <w:rPr>
-          <w:i/>
-          <w:color w:val="999999"/>
-          <w:sz w:val="16"/>
-        </w:rPr>
-        <w:t xml:space="preserve">        Status: </w:t>
-      </w:r>
-      <w:r>
-        <w:rPr>
-          <w:i/>
-          <w:color w:val="999999"/>
-          <w:sz w:val="16"/>
-        </w:rPr>
-        <w:t>Finished</w:t>
-      </w:r>
-    </w:p>
-    <w:p/>
     <w:sectPr>
       <w:pgSz w:w="12240" w:h="15840"/>
       <w:pgMar w:top="1440" w:right="1800" w:bottom="1440" w:left="1800" w:header="720" w:footer="720" w:gutter="0"/>
@@ -1463,9 +1326,15 @@
   </w:style>
   <w:style w:type="character" w:default="1" w:styleId="DefaultParagraphFont">
     <w:name w:val="Default Paragraph Font"/>
+    <w:uiPriority w:val="1"/>
+    <w:semiHidden/>
+    <w:unhideWhenUsed/>
   </w:style>
   <w:style w:type="table" w:default="1" w:styleId="TableNormal">
     <w:name w:val="Normal Table"/>
+    <w:uiPriority w:val="99"/>
+    <w:semiHidden/>
+    <w:unhideWhenUsed/>
     <w:tblPr>
       <w:tblInd w:w="0" w:type="dxa"/>
       <w:tblCellMar>
@@ -1478,6 +1347,9 @@
   </w:style>
   <w:style w:type="numbering" w:default="1" w:styleId="NoList">
     <w:name w:val="No List"/>
+    <w:uiPriority w:val="99"/>
+    <w:semiHidden/>
+    <w:unhideWhenUsed/>
   </w:style>
   <w:style w:type="character" w:customStyle="1" w:styleId="Style6pt">
     <w:name w:val="Style 6 pt"/>

</xml_diff>